<commit_message>
sequences, activites and usecases fix
</commit_message>
<xml_diff>
--- a/UseCase/UseCase.docx
+++ b/UseCase/UseCase.docx
@@ -45,8 +45,8 @@
         </w:rPr>
       </w:pPr>
       <w:r>
-        <w:object w:dxaOrig="7086" w:dyaOrig="5122">
-          <v:rect xmlns:o="urn:schemas-microsoft-com:office:office" xmlns:v="urn:schemas-microsoft-com:vml" id="rectole0000000000" style="width:354.300000pt;height:256.100000pt" o:preferrelative="t" o:ole="">
+        <w:object w:dxaOrig="7167" w:dyaOrig="5183">
+          <v:rect xmlns:o="urn:schemas-microsoft-com:office:office" xmlns:v="urn:schemas-microsoft-com:vml" id="rectole0000000000" style="width:358.350000pt;height:259.150000pt" o:preferrelative="t" o:ole="">
             <o:lock v:ext="edit"/>
             <v:imagedata xmlns:r="http://schemas.openxmlformats.org/officeDocument/2006/relationships" r:id="docRId1" o:title=""/>
           </v:rect>
@@ -432,6 +432,128 @@
           <w:u w:val="single"/>
           <w:shd w:fill="auto" w:val="clear"/>
         </w:rPr>
+        <w:t xml:space="preserve">Альтернативный поток событий</w:t>
+      </w:r>
+    </w:p>
+    <w:p>
+      <w:pPr>
+        <w:numPr>
+          <w:ilvl w:val="0"/>
+          <w:numId w:val="10"/>
+        </w:numPr>
+        <w:spacing w:before="0" w:after="0" w:line="259"/>
+        <w:ind w:right="0" w:left="1170" w:hanging="450"/>
+        <w:jc w:val="left"/>
+        <w:rPr>
+          <w:rFonts w:ascii="Calibri" w:hAnsi="Calibri" w:cs="Calibri" w:eastAsia="Calibri"/>
+          <w:color w:val="auto"/>
+          <w:spacing w:val="0"/>
+          <w:position w:val="0"/>
+          <w:sz w:val="22"/>
+          <w:shd w:fill="auto" w:val="clear"/>
+        </w:rPr>
+      </w:pPr>
+      <w:r>
+        <w:rPr>
+          <w:rFonts w:ascii="Calibri" w:hAnsi="Calibri" w:cs="Calibri" w:eastAsia="Calibri"/>
+          <w:color w:val="auto"/>
+          <w:spacing w:val="0"/>
+          <w:position w:val="0"/>
+          <w:sz w:val="22"/>
+          <w:shd w:fill="auto" w:val="clear"/>
+        </w:rPr>
+        <w:t xml:space="preserve">Пользователь вводит невалидные данные (ответвление после пункта 2)</w:t>
+      </w:r>
+    </w:p>
+    <w:p>
+      <w:pPr>
+        <w:numPr>
+          <w:ilvl w:val="0"/>
+          <w:numId w:val="10"/>
+        </w:numPr>
+        <w:spacing w:before="0" w:after="0" w:line="259"/>
+        <w:ind w:right="0" w:left="1170" w:hanging="450"/>
+        <w:jc w:val="left"/>
+        <w:rPr>
+          <w:rFonts w:ascii="Calibri" w:hAnsi="Calibri" w:cs="Calibri" w:eastAsia="Calibri"/>
+          <w:color w:val="auto"/>
+          <w:spacing w:val="0"/>
+          <w:position w:val="0"/>
+          <w:sz w:val="22"/>
+          <w:shd w:fill="auto" w:val="clear"/>
+        </w:rPr>
+      </w:pPr>
+      <w:r>
+        <w:rPr>
+          <w:rFonts w:ascii="Calibri" w:hAnsi="Calibri" w:cs="Calibri" w:eastAsia="Calibri"/>
+          <w:color w:val="auto"/>
+          <w:spacing w:val="0"/>
+          <w:position w:val="0"/>
+          <w:sz w:val="22"/>
+          <w:shd w:fill="auto" w:val="clear"/>
+        </w:rPr>
+        <w:t xml:space="preserve">Система оповещает пользователя об ошибке</w:t>
+      </w:r>
+    </w:p>
+    <w:p>
+      <w:pPr>
+        <w:numPr>
+          <w:ilvl w:val="0"/>
+          <w:numId w:val="10"/>
+        </w:numPr>
+        <w:spacing w:before="0" w:after="0" w:line="259"/>
+        <w:ind w:right="0" w:left="1170" w:hanging="450"/>
+        <w:jc w:val="left"/>
+        <w:rPr>
+          <w:rFonts w:ascii="Calibri" w:hAnsi="Calibri" w:cs="Calibri" w:eastAsia="Calibri"/>
+          <w:color w:val="auto"/>
+          <w:spacing w:val="0"/>
+          <w:position w:val="0"/>
+          <w:sz w:val="22"/>
+          <w:shd w:fill="auto" w:val="clear"/>
+        </w:rPr>
+      </w:pPr>
+      <w:r>
+        <w:rPr>
+          <w:rFonts w:ascii="Calibri" w:hAnsi="Calibri" w:cs="Calibri" w:eastAsia="Calibri"/>
+          <w:color w:val="auto"/>
+          <w:spacing w:val="0"/>
+          <w:position w:val="0"/>
+          <w:sz w:val="22"/>
+          <w:shd w:fill="auto" w:val="clear"/>
+        </w:rPr>
+        <w:t xml:space="preserve">Переход к пункту 1 основного потока событий</w:t>
+      </w:r>
+    </w:p>
+    <w:p>
+      <w:pPr>
+        <w:numPr>
+          <w:ilvl w:val="0"/>
+          <w:numId w:val="11"/>
+        </w:numPr>
+        <w:spacing w:before="0" w:after="0" w:line="259"/>
+        <w:ind w:right="0" w:left="720" w:hanging="360"/>
+        <w:jc w:val="left"/>
+        <w:rPr>
+          <w:rFonts w:ascii="Calibri" w:hAnsi="Calibri" w:cs="Calibri" w:eastAsia="Calibri"/>
+          <w:color w:val="auto"/>
+          <w:spacing w:val="0"/>
+          <w:position w:val="0"/>
+          <w:sz w:val="22"/>
+          <w:u w:val="single"/>
+          <w:shd w:fill="auto" w:val="clear"/>
+        </w:rPr>
+      </w:pPr>
+      <w:r>
+        <w:rPr>
+          <w:rFonts w:ascii="Calibri" w:hAnsi="Calibri" w:cs="Calibri" w:eastAsia="Calibri"/>
+          <w:color w:val="auto"/>
+          <w:spacing w:val="0"/>
+          <w:position w:val="0"/>
+          <w:sz w:val="22"/>
+          <w:u w:val="single"/>
+          <w:shd w:fill="auto" w:val="clear"/>
+        </w:rPr>
         <w:t xml:space="preserve">Постусловия.</w:t>
       </w:r>
     </w:p>
@@ -439,7 +561,7 @@
       <w:pPr>
         <w:numPr>
           <w:ilvl w:val="0"/>
-          <w:numId w:val="10"/>
+          <w:numId w:val="12"/>
         </w:numPr>
         <w:spacing w:before="0" w:after="0" w:line="259"/>
         <w:ind w:right="0" w:left="1065" w:hanging="360"/>
@@ -469,7 +591,7 @@
       <w:pPr>
         <w:numPr>
           <w:ilvl w:val="0"/>
-          <w:numId w:val="10"/>
+          <w:numId w:val="12"/>
         </w:numPr>
         <w:spacing w:before="0" w:after="0" w:line="259"/>
         <w:ind w:right="0" w:left="1065" w:hanging="360"/>
@@ -542,7 +664,7 @@
       <w:pPr>
         <w:numPr>
           <w:ilvl w:val="0"/>
-          <w:numId w:val="12"/>
+          <w:numId w:val="14"/>
         </w:numPr>
         <w:spacing w:before="0" w:after="0" w:line="259"/>
         <w:ind w:right="0" w:left="720" w:hanging="360"/>
@@ -600,7 +722,7 @@
       <w:pPr>
         <w:numPr>
           <w:ilvl w:val="0"/>
-          <w:numId w:val="14"/>
+          <w:numId w:val="16"/>
         </w:numPr>
         <w:spacing w:before="0" w:after="0" w:line="259"/>
         <w:ind w:right="0" w:left="720" w:hanging="360"/>
@@ -631,7 +753,7 @@
       <w:pPr>
         <w:numPr>
           <w:ilvl w:val="0"/>
-          <w:numId w:val="15"/>
+          <w:numId w:val="17"/>
         </w:numPr>
         <w:spacing w:before="0" w:after="0" w:line="259"/>
         <w:ind w:right="0" w:left="1080" w:hanging="360"/>
@@ -661,7 +783,7 @@
       <w:pPr>
         <w:numPr>
           <w:ilvl w:val="0"/>
-          <w:numId w:val="16"/>
+          <w:numId w:val="18"/>
         </w:numPr>
         <w:spacing w:before="0" w:after="0" w:line="259"/>
         <w:ind w:right="0" w:left="720" w:hanging="360"/>
@@ -692,7 +814,7 @@
       <w:pPr>
         <w:numPr>
           <w:ilvl w:val="0"/>
-          <w:numId w:val="17"/>
+          <w:numId w:val="19"/>
         </w:numPr>
         <w:spacing w:before="0" w:after="0" w:line="259"/>
         <w:ind w:right="0" w:left="1080" w:hanging="360"/>
@@ -723,7 +845,7 @@
       <w:pPr>
         <w:numPr>
           <w:ilvl w:val="0"/>
-          <w:numId w:val="17"/>
+          <w:numId w:val="19"/>
         </w:numPr>
         <w:spacing w:before="0" w:after="0" w:line="259"/>
         <w:ind w:right="0" w:left="1080" w:hanging="360"/>
@@ -754,7 +876,7 @@
       <w:pPr>
         <w:numPr>
           <w:ilvl w:val="0"/>
-          <w:numId w:val="17"/>
+          <w:numId w:val="19"/>
         </w:numPr>
         <w:spacing w:before="0" w:after="0" w:line="259"/>
         <w:ind w:right="0" w:left="1080" w:hanging="360"/>
@@ -785,7 +907,7 @@
       <w:pPr>
         <w:numPr>
           <w:ilvl w:val="0"/>
-          <w:numId w:val="17"/>
+          <w:numId w:val="19"/>
         </w:numPr>
         <w:spacing w:before="0" w:after="0" w:line="259"/>
         <w:ind w:right="0" w:left="1080" w:hanging="360"/>
@@ -816,7 +938,7 @@
       <w:pPr>
         <w:numPr>
           <w:ilvl w:val="0"/>
-          <w:numId w:val="17"/>
+          <w:numId w:val="19"/>
         </w:numPr>
         <w:spacing w:before="0" w:after="0" w:line="259"/>
         <w:ind w:right="0" w:left="1080" w:hanging="360"/>
@@ -847,7 +969,7 @@
       <w:pPr>
         <w:numPr>
           <w:ilvl w:val="0"/>
-          <w:numId w:val="17"/>
+          <w:numId w:val="19"/>
         </w:numPr>
         <w:spacing w:before="0" w:after="0" w:line="259"/>
         <w:ind w:right="0" w:left="1080" w:hanging="360"/>
@@ -878,7 +1000,7 @@
       <w:pPr>
         <w:numPr>
           <w:ilvl w:val="0"/>
-          <w:numId w:val="17"/>
+          <w:numId w:val="19"/>
         </w:numPr>
         <w:spacing w:before="0" w:after="0" w:line="259"/>
         <w:ind w:right="0" w:left="1080" w:hanging="360"/>
@@ -909,7 +1031,7 @@
       <w:pPr>
         <w:numPr>
           <w:ilvl w:val="0"/>
-          <w:numId w:val="18"/>
+          <w:numId w:val="20"/>
         </w:numPr>
         <w:spacing w:before="0" w:after="0" w:line="259"/>
         <w:ind w:right="0" w:left="720" w:hanging="360"/>
@@ -941,7 +1063,7 @@
       <w:pPr>
         <w:numPr>
           <w:ilvl w:val="0"/>
-          <w:numId w:val="19"/>
+          <w:numId w:val="21"/>
         </w:numPr>
         <w:spacing w:before="0" w:after="0" w:line="259"/>
         <w:ind w:right="0" w:left="1080" w:hanging="360"/>
@@ -971,7 +1093,7 @@
       <w:pPr>
         <w:numPr>
           <w:ilvl w:val="0"/>
-          <w:numId w:val="19"/>
+          <w:numId w:val="21"/>
         </w:numPr>
         <w:spacing w:before="0" w:after="0" w:line="259"/>
         <w:ind w:right="0" w:left="1080" w:hanging="360"/>
@@ -1001,7 +1123,7 @@
       <w:pPr>
         <w:numPr>
           <w:ilvl w:val="0"/>
-          <w:numId w:val="20"/>
+          <w:numId w:val="22"/>
         </w:numPr>
         <w:spacing w:before="0" w:after="0" w:line="259"/>
         <w:ind w:right="0" w:left="720" w:hanging="360"/>
@@ -1033,7 +1155,7 @@
       <w:pPr>
         <w:numPr>
           <w:ilvl w:val="0"/>
-          <w:numId w:val="21"/>
+          <w:numId w:val="23"/>
         </w:numPr>
         <w:spacing w:before="0" w:after="0" w:line="259"/>
         <w:ind w:right="0" w:left="1065" w:hanging="360"/>
@@ -1063,7 +1185,7 @@
       <w:pPr>
         <w:numPr>
           <w:ilvl w:val="0"/>
-          <w:numId w:val="21"/>
+          <w:numId w:val="23"/>
         </w:numPr>
         <w:spacing w:before="0" w:after="0" w:line="259"/>
         <w:ind w:right="0" w:left="1065" w:hanging="360"/>
@@ -1136,7 +1258,7 @@
       <w:pPr>
         <w:numPr>
           <w:ilvl w:val="0"/>
-          <w:numId w:val="23"/>
+          <w:numId w:val="25"/>
         </w:numPr>
         <w:spacing w:before="0" w:after="0" w:line="259"/>
         <w:ind w:right="0" w:left="720" w:hanging="360"/>
@@ -1194,7 +1316,7 @@
       <w:pPr>
         <w:numPr>
           <w:ilvl w:val="0"/>
-          <w:numId w:val="25"/>
+          <w:numId w:val="27"/>
         </w:numPr>
         <w:spacing w:before="0" w:after="0" w:line="259"/>
         <w:ind w:right="0" w:left="720" w:hanging="360"/>
@@ -1225,7 +1347,7 @@
       <w:pPr>
         <w:numPr>
           <w:ilvl w:val="0"/>
-          <w:numId w:val="26"/>
+          <w:numId w:val="28"/>
         </w:numPr>
         <w:spacing w:before="0" w:after="0" w:line="259"/>
         <w:ind w:right="0" w:left="1080" w:hanging="360"/>
@@ -1255,7 +1377,7 @@
       <w:pPr>
         <w:numPr>
           <w:ilvl w:val="0"/>
-          <w:numId w:val="27"/>
+          <w:numId w:val="29"/>
         </w:numPr>
         <w:spacing w:before="0" w:after="0" w:line="259"/>
         <w:ind w:right="0" w:left="720" w:hanging="360"/>
@@ -1286,7 +1408,7 @@
       <w:pPr>
         <w:numPr>
           <w:ilvl w:val="0"/>
-          <w:numId w:val="28"/>
+          <w:numId w:val="30"/>
         </w:numPr>
         <w:spacing w:before="0" w:after="0" w:line="259"/>
         <w:ind w:right="0" w:left="1080" w:hanging="360"/>
@@ -1317,7 +1439,7 @@
       <w:pPr>
         <w:numPr>
           <w:ilvl w:val="0"/>
-          <w:numId w:val="28"/>
+          <w:numId w:val="30"/>
         </w:numPr>
         <w:spacing w:before="0" w:after="0" w:line="259"/>
         <w:ind w:right="0" w:left="1080" w:hanging="360"/>
@@ -1348,7 +1470,7 @@
       <w:pPr>
         <w:numPr>
           <w:ilvl w:val="0"/>
-          <w:numId w:val="28"/>
+          <w:numId w:val="30"/>
         </w:numPr>
         <w:spacing w:before="0" w:after="0" w:line="259"/>
         <w:ind w:right="0" w:left="1080" w:hanging="360"/>
@@ -1379,7 +1501,7 @@
       <w:pPr>
         <w:numPr>
           <w:ilvl w:val="0"/>
-          <w:numId w:val="28"/>
+          <w:numId w:val="30"/>
         </w:numPr>
         <w:spacing w:before="0" w:after="0" w:line="259"/>
         <w:ind w:right="0" w:left="1080" w:hanging="360"/>
@@ -1410,7 +1532,7 @@
       <w:pPr>
         <w:numPr>
           <w:ilvl w:val="0"/>
-          <w:numId w:val="28"/>
+          <w:numId w:val="30"/>
         </w:numPr>
         <w:spacing w:before="0" w:after="0" w:line="259"/>
         <w:ind w:right="0" w:left="1080" w:hanging="360"/>
@@ -1441,7 +1563,7 @@
       <w:pPr>
         <w:numPr>
           <w:ilvl w:val="0"/>
-          <w:numId w:val="29"/>
+          <w:numId w:val="31"/>
         </w:numPr>
         <w:spacing w:before="0" w:after="0" w:line="259"/>
         <w:ind w:right="0" w:left="720" w:hanging="360"/>
@@ -1466,6 +1588,128 @@
           <w:u w:val="single"/>
           <w:shd w:fill="auto" w:val="clear"/>
         </w:rPr>
+        <w:t xml:space="preserve">Альтернативный поток событий</w:t>
+      </w:r>
+    </w:p>
+    <w:p>
+      <w:pPr>
+        <w:numPr>
+          <w:ilvl w:val="0"/>
+          <w:numId w:val="32"/>
+        </w:numPr>
+        <w:spacing w:before="0" w:after="0" w:line="259"/>
+        <w:ind w:right="0" w:left="1170" w:hanging="450"/>
+        <w:jc w:val="left"/>
+        <w:rPr>
+          <w:rFonts w:ascii="Calibri" w:hAnsi="Calibri" w:cs="Calibri" w:eastAsia="Calibri"/>
+          <w:color w:val="auto"/>
+          <w:spacing w:val="0"/>
+          <w:position w:val="0"/>
+          <w:sz w:val="22"/>
+          <w:shd w:fill="auto" w:val="clear"/>
+        </w:rPr>
+      </w:pPr>
+      <w:r>
+        <w:rPr>
+          <w:rFonts w:ascii="Calibri" w:hAnsi="Calibri" w:cs="Calibri" w:eastAsia="Calibri"/>
+          <w:color w:val="auto"/>
+          <w:spacing w:val="0"/>
+          <w:position w:val="0"/>
+          <w:sz w:val="22"/>
+          <w:shd w:fill="auto" w:val="clear"/>
+        </w:rPr>
+        <w:t xml:space="preserve">Пользователь вводит невалидные данные (ответвление после пункта 2)</w:t>
+      </w:r>
+    </w:p>
+    <w:p>
+      <w:pPr>
+        <w:numPr>
+          <w:ilvl w:val="0"/>
+          <w:numId w:val="32"/>
+        </w:numPr>
+        <w:spacing w:before="0" w:after="0" w:line="259"/>
+        <w:ind w:right="0" w:left="1170" w:hanging="450"/>
+        <w:jc w:val="left"/>
+        <w:rPr>
+          <w:rFonts w:ascii="Calibri" w:hAnsi="Calibri" w:cs="Calibri" w:eastAsia="Calibri"/>
+          <w:color w:val="auto"/>
+          <w:spacing w:val="0"/>
+          <w:position w:val="0"/>
+          <w:sz w:val="22"/>
+          <w:shd w:fill="auto" w:val="clear"/>
+        </w:rPr>
+      </w:pPr>
+      <w:r>
+        <w:rPr>
+          <w:rFonts w:ascii="Calibri" w:hAnsi="Calibri" w:cs="Calibri" w:eastAsia="Calibri"/>
+          <w:color w:val="auto"/>
+          <w:spacing w:val="0"/>
+          <w:position w:val="0"/>
+          <w:sz w:val="22"/>
+          <w:shd w:fill="auto" w:val="clear"/>
+        </w:rPr>
+        <w:t xml:space="preserve">Система оповещает пользователя об ошибке</w:t>
+      </w:r>
+    </w:p>
+    <w:p>
+      <w:pPr>
+        <w:numPr>
+          <w:ilvl w:val="0"/>
+          <w:numId w:val="32"/>
+        </w:numPr>
+        <w:spacing w:before="0" w:after="0" w:line="259"/>
+        <w:ind w:right="0" w:left="1170" w:hanging="450"/>
+        <w:jc w:val="left"/>
+        <w:rPr>
+          <w:rFonts w:ascii="Calibri" w:hAnsi="Calibri" w:cs="Calibri" w:eastAsia="Calibri"/>
+          <w:color w:val="auto"/>
+          <w:spacing w:val="0"/>
+          <w:position w:val="0"/>
+          <w:sz w:val="22"/>
+          <w:shd w:fill="auto" w:val="clear"/>
+        </w:rPr>
+      </w:pPr>
+      <w:r>
+        <w:rPr>
+          <w:rFonts w:ascii="Calibri" w:hAnsi="Calibri" w:cs="Calibri" w:eastAsia="Calibri"/>
+          <w:color w:val="auto"/>
+          <w:spacing w:val="0"/>
+          <w:position w:val="0"/>
+          <w:sz w:val="22"/>
+          <w:shd w:fill="auto" w:val="clear"/>
+        </w:rPr>
+        <w:t xml:space="preserve">Переход к пункту 1 основного потока событий</w:t>
+      </w:r>
+    </w:p>
+    <w:p>
+      <w:pPr>
+        <w:numPr>
+          <w:ilvl w:val="0"/>
+          <w:numId w:val="33"/>
+        </w:numPr>
+        <w:spacing w:before="0" w:after="0" w:line="259"/>
+        <w:ind w:right="0" w:left="720" w:hanging="360"/>
+        <w:jc w:val="left"/>
+        <w:rPr>
+          <w:rFonts w:ascii="Calibri" w:hAnsi="Calibri" w:cs="Calibri" w:eastAsia="Calibri"/>
+          <w:color w:val="auto"/>
+          <w:spacing w:val="0"/>
+          <w:position w:val="0"/>
+          <w:sz w:val="22"/>
+          <w:u w:val="single"/>
+          <w:shd w:fill="auto" w:val="clear"/>
+        </w:rPr>
+      </w:pPr>
+      <w:r>
+        <w:rPr>
+          <w:rFonts w:ascii="Calibri" w:hAnsi="Calibri" w:cs="Calibri" w:eastAsia="Calibri"/>
+          <w:color w:val="auto"/>
+          <w:spacing w:val="0"/>
+          <w:position w:val="0"/>
+          <w:sz w:val="22"/>
+          <w:u w:val="single"/>
+          <w:shd w:fill="auto" w:val="clear"/>
+        </w:rPr>
         <w:t xml:space="preserve">Постусловия.</w:t>
       </w:r>
     </w:p>
@@ -1473,7 +1717,7 @@
       <w:pPr>
         <w:numPr>
           <w:ilvl w:val="0"/>
-          <w:numId w:val="30"/>
+          <w:numId w:val="34"/>
         </w:numPr>
         <w:spacing w:before="0" w:after="0" w:line="259"/>
         <w:ind w:right="0" w:left="1065" w:hanging="360"/>
@@ -1503,7 +1747,7 @@
       <w:pPr>
         <w:numPr>
           <w:ilvl w:val="0"/>
-          <w:numId w:val="30"/>
+          <w:numId w:val="34"/>
         </w:numPr>
         <w:spacing w:before="0" w:after="0" w:line="259"/>
         <w:ind w:right="0" w:left="1065" w:hanging="360"/>
@@ -1576,7 +1820,7 @@
       <w:pPr>
         <w:numPr>
           <w:ilvl w:val="0"/>
-          <w:numId w:val="32"/>
+          <w:numId w:val="36"/>
         </w:numPr>
         <w:spacing w:before="0" w:after="0" w:line="259"/>
         <w:ind w:right="0" w:left="720" w:hanging="360"/>
@@ -1634,7 +1878,7 @@
       <w:pPr>
         <w:numPr>
           <w:ilvl w:val="0"/>
-          <w:numId w:val="34"/>
+          <w:numId w:val="38"/>
         </w:numPr>
         <w:spacing w:before="0" w:after="0" w:line="259"/>
         <w:ind w:right="0" w:left="720" w:hanging="360"/>
@@ -1665,7 +1909,7 @@
       <w:pPr>
         <w:numPr>
           <w:ilvl w:val="0"/>
-          <w:numId w:val="35"/>
+          <w:numId w:val="39"/>
         </w:numPr>
         <w:spacing w:before="0" w:after="0" w:line="259"/>
         <w:ind w:right="0" w:left="1080" w:hanging="360"/>
@@ -1695,7 +1939,7 @@
       <w:pPr>
         <w:numPr>
           <w:ilvl w:val="0"/>
-          <w:numId w:val="36"/>
+          <w:numId w:val="40"/>
         </w:numPr>
         <w:spacing w:before="0" w:after="0" w:line="259"/>
         <w:ind w:right="0" w:left="720" w:hanging="360"/>
@@ -1726,7 +1970,7 @@
       <w:pPr>
         <w:numPr>
           <w:ilvl w:val="0"/>
-          <w:numId w:val="37"/>
+          <w:numId w:val="41"/>
         </w:numPr>
         <w:spacing w:before="0" w:after="0" w:line="259"/>
         <w:ind w:right="0" w:left="1080" w:hanging="360"/>
@@ -1757,7 +2001,7 @@
       <w:pPr>
         <w:numPr>
           <w:ilvl w:val="0"/>
-          <w:numId w:val="37"/>
+          <w:numId w:val="41"/>
         </w:numPr>
         <w:spacing w:before="0" w:after="0" w:line="259"/>
         <w:ind w:right="0" w:left="1080" w:hanging="360"/>
@@ -1788,7 +2032,7 @@
       <w:pPr>
         <w:numPr>
           <w:ilvl w:val="0"/>
-          <w:numId w:val="37"/>
+          <w:numId w:val="41"/>
         </w:numPr>
         <w:spacing w:before="0" w:after="0" w:line="259"/>
         <w:ind w:right="0" w:left="1080" w:hanging="360"/>
@@ -1819,7 +2063,7 @@
       <w:pPr>
         <w:numPr>
           <w:ilvl w:val="0"/>
-          <w:numId w:val="37"/>
+          <w:numId w:val="41"/>
         </w:numPr>
         <w:spacing w:before="0" w:after="0" w:line="259"/>
         <w:ind w:right="0" w:left="1080" w:hanging="360"/>
@@ -1850,7 +2094,7 @@
       <w:pPr>
         <w:numPr>
           <w:ilvl w:val="0"/>
-          <w:numId w:val="37"/>
+          <w:numId w:val="41"/>
         </w:numPr>
         <w:spacing w:before="0" w:after="0" w:line="259"/>
         <w:ind w:right="0" w:left="1080" w:hanging="360"/>
@@ -1881,7 +2125,7 @@
       <w:pPr>
         <w:numPr>
           <w:ilvl w:val="0"/>
-          <w:numId w:val="37"/>
+          <w:numId w:val="41"/>
         </w:numPr>
         <w:spacing w:before="0" w:after="0" w:line="259"/>
         <w:ind w:right="0" w:left="1080" w:hanging="360"/>
@@ -1912,7 +2156,7 @@
       <w:pPr>
         <w:numPr>
           <w:ilvl w:val="0"/>
-          <w:numId w:val="37"/>
+          <w:numId w:val="41"/>
         </w:numPr>
         <w:spacing w:before="0" w:after="0" w:line="259"/>
         <w:ind w:right="0" w:left="1080" w:hanging="360"/>
@@ -1943,7 +2187,7 @@
       <w:pPr>
         <w:numPr>
           <w:ilvl w:val="0"/>
-          <w:numId w:val="38"/>
+          <w:numId w:val="42"/>
         </w:numPr>
         <w:spacing w:before="0" w:after="0" w:line="259"/>
         <w:ind w:right="0" w:left="720" w:hanging="360"/>
@@ -1975,7 +2219,7 @@
       <w:pPr>
         <w:numPr>
           <w:ilvl w:val="0"/>
-          <w:numId w:val="39"/>
+          <w:numId w:val="43"/>
         </w:numPr>
         <w:spacing w:before="0" w:after="0" w:line="259"/>
         <w:ind w:right="0" w:left="1080" w:hanging="360"/>
@@ -2005,7 +2249,7 @@
       <w:pPr>
         <w:numPr>
           <w:ilvl w:val="0"/>
-          <w:numId w:val="39"/>
+          <w:numId w:val="43"/>
         </w:numPr>
         <w:spacing w:before="0" w:after="0" w:line="259"/>
         <w:ind w:right="0" w:left="1080" w:hanging="360"/>
@@ -2035,7 +2279,7 @@
       <w:pPr>
         <w:numPr>
           <w:ilvl w:val="0"/>
-          <w:numId w:val="40"/>
+          <w:numId w:val="44"/>
         </w:numPr>
         <w:spacing w:before="0" w:after="0" w:line="259"/>
         <w:ind w:right="0" w:left="720" w:hanging="360"/>
@@ -2067,7 +2311,7 @@
       <w:pPr>
         <w:numPr>
           <w:ilvl w:val="0"/>
-          <w:numId w:val="41"/>
+          <w:numId w:val="45"/>
         </w:numPr>
         <w:spacing w:before="0" w:after="0" w:line="259"/>
         <w:ind w:right="0" w:left="1065" w:hanging="360"/>
@@ -2097,7 +2341,7 @@
       <w:pPr>
         <w:numPr>
           <w:ilvl w:val="0"/>
-          <w:numId w:val="41"/>
+          <w:numId w:val="45"/>
         </w:numPr>
         <w:spacing w:before="0" w:after="0" w:line="259"/>
         <w:ind w:right="0" w:left="1065" w:hanging="360"/>
@@ -2170,7 +2414,7 @@
       <w:pPr>
         <w:numPr>
           <w:ilvl w:val="0"/>
-          <w:numId w:val="43"/>
+          <w:numId w:val="47"/>
         </w:numPr>
         <w:spacing w:before="0" w:after="0" w:line="259"/>
         <w:ind w:right="0" w:left="720" w:hanging="360"/>
@@ -2228,7 +2472,7 @@
       <w:pPr>
         <w:numPr>
           <w:ilvl w:val="0"/>
-          <w:numId w:val="45"/>
+          <w:numId w:val="49"/>
         </w:numPr>
         <w:spacing w:before="0" w:after="0" w:line="259"/>
         <w:ind w:right="0" w:left="0" w:firstLine="360"/>
@@ -2260,7 +2504,7 @@
       <w:pPr>
         <w:numPr>
           <w:ilvl w:val="0"/>
-          <w:numId w:val="46"/>
+          <w:numId w:val="50"/>
         </w:numPr>
         <w:spacing w:before="0" w:after="0" w:line="259"/>
         <w:ind w:right="0" w:left="1080" w:hanging="360"/>
@@ -2290,7 +2534,7 @@
       <w:pPr>
         <w:numPr>
           <w:ilvl w:val="0"/>
-          <w:numId w:val="47"/>
+          <w:numId w:val="51"/>
         </w:numPr>
         <w:spacing w:before="0" w:after="0" w:line="259"/>
         <w:ind w:right="0" w:left="720" w:hanging="360"/>
@@ -2321,7 +2565,7 @@
       <w:pPr>
         <w:numPr>
           <w:ilvl w:val="0"/>
-          <w:numId w:val="48"/>
+          <w:numId w:val="52"/>
         </w:numPr>
         <w:spacing w:before="0" w:after="0" w:line="259"/>
         <w:ind w:right="0" w:left="1080" w:hanging="360"/>
@@ -2352,7 +2596,7 @@
       <w:pPr>
         <w:numPr>
           <w:ilvl w:val="0"/>
-          <w:numId w:val="48"/>
+          <w:numId w:val="52"/>
         </w:numPr>
         <w:spacing w:before="0" w:after="0" w:line="259"/>
         <w:ind w:right="0" w:left="1080" w:hanging="360"/>
@@ -2383,7 +2627,7 @@
       <w:pPr>
         <w:numPr>
           <w:ilvl w:val="0"/>
-          <w:numId w:val="48"/>
+          <w:numId w:val="52"/>
         </w:numPr>
         <w:spacing w:before="0" w:after="0" w:line="259"/>
         <w:ind w:right="0" w:left="1080" w:hanging="360"/>
@@ -2414,7 +2658,7 @@
       <w:pPr>
         <w:numPr>
           <w:ilvl w:val="0"/>
-          <w:numId w:val="48"/>
+          <w:numId w:val="52"/>
         </w:numPr>
         <w:spacing w:before="0" w:after="0" w:line="259"/>
         <w:ind w:right="0" w:left="1080" w:hanging="360"/>
@@ -2445,7 +2689,7 @@
       <w:pPr>
         <w:numPr>
           <w:ilvl w:val="0"/>
-          <w:numId w:val="48"/>
+          <w:numId w:val="52"/>
         </w:numPr>
         <w:spacing w:before="0" w:after="0" w:line="259"/>
         <w:ind w:right="0" w:left="1080" w:hanging="360"/>
@@ -2476,7 +2720,7 @@
       <w:pPr>
         <w:numPr>
           <w:ilvl w:val="0"/>
-          <w:numId w:val="48"/>
+          <w:numId w:val="52"/>
         </w:numPr>
         <w:spacing w:before="0" w:after="0" w:line="259"/>
         <w:ind w:right="0" w:left="1080" w:hanging="360"/>
@@ -2507,7 +2751,7 @@
       <w:pPr>
         <w:numPr>
           <w:ilvl w:val="0"/>
-          <w:numId w:val="49"/>
+          <w:numId w:val="53"/>
         </w:numPr>
         <w:spacing w:before="0" w:after="0" w:line="259"/>
         <w:ind w:right="0" w:left="720" w:hanging="360"/>
@@ -2539,7 +2783,7 @@
       <w:pPr>
         <w:numPr>
           <w:ilvl w:val="0"/>
-          <w:numId w:val="50"/>
+          <w:numId w:val="54"/>
         </w:numPr>
         <w:spacing w:before="0" w:after="0" w:line="259"/>
         <w:ind w:right="0" w:left="1065" w:hanging="360"/>
@@ -2569,7 +2813,7 @@
       <w:pPr>
         <w:numPr>
           <w:ilvl w:val="0"/>
-          <w:numId w:val="50"/>
+          <w:numId w:val="54"/>
         </w:numPr>
         <w:spacing w:before="0" w:after="0" w:line="259"/>
         <w:ind w:right="0" w:left="1065" w:hanging="360"/>
@@ -2642,7 +2886,7 @@
       <w:pPr>
         <w:numPr>
           <w:ilvl w:val="0"/>
-          <w:numId w:val="52"/>
+          <w:numId w:val="56"/>
         </w:numPr>
         <w:spacing w:before="0" w:after="0" w:line="259"/>
         <w:ind w:right="0" w:left="720" w:hanging="360"/>
@@ -2700,7 +2944,7 @@
       <w:pPr>
         <w:numPr>
           <w:ilvl w:val="0"/>
-          <w:numId w:val="54"/>
+          <w:numId w:val="58"/>
         </w:numPr>
         <w:spacing w:before="0" w:after="0" w:line="259"/>
         <w:ind w:right="0" w:left="0" w:firstLine="360"/>
@@ -2732,7 +2976,7 @@
       <w:pPr>
         <w:numPr>
           <w:ilvl w:val="0"/>
-          <w:numId w:val="55"/>
+          <w:numId w:val="59"/>
         </w:numPr>
         <w:spacing w:before="0" w:after="0" w:line="259"/>
         <w:ind w:right="0" w:left="1080" w:hanging="360"/>
@@ -2762,7 +3006,7 @@
       <w:pPr>
         <w:numPr>
           <w:ilvl w:val="0"/>
-          <w:numId w:val="56"/>
+          <w:numId w:val="60"/>
         </w:numPr>
         <w:spacing w:before="0" w:after="0" w:line="259"/>
         <w:ind w:right="0" w:left="720" w:hanging="360"/>
@@ -2793,7 +3037,7 @@
       <w:pPr>
         <w:numPr>
           <w:ilvl w:val="0"/>
-          <w:numId w:val="57"/>
+          <w:numId w:val="61"/>
         </w:numPr>
         <w:spacing w:before="0" w:after="0" w:line="259"/>
         <w:ind w:right="0" w:left="1080" w:hanging="360"/>
@@ -2824,7 +3068,7 @@
       <w:pPr>
         <w:numPr>
           <w:ilvl w:val="0"/>
-          <w:numId w:val="57"/>
+          <w:numId w:val="61"/>
         </w:numPr>
         <w:spacing w:before="0" w:after="0" w:line="259"/>
         <w:ind w:right="0" w:left="1080" w:hanging="360"/>
@@ -2855,7 +3099,7 @@
       <w:pPr>
         <w:numPr>
           <w:ilvl w:val="0"/>
-          <w:numId w:val="57"/>
+          <w:numId w:val="61"/>
         </w:numPr>
         <w:spacing w:before="0" w:after="0" w:line="259"/>
         <w:ind w:right="0" w:left="1080" w:hanging="360"/>
@@ -2886,7 +3130,7 @@
       <w:pPr>
         <w:numPr>
           <w:ilvl w:val="0"/>
-          <w:numId w:val="57"/>
+          <w:numId w:val="61"/>
         </w:numPr>
         <w:spacing w:before="0" w:after="0" w:line="259"/>
         <w:ind w:right="0" w:left="1080" w:hanging="360"/>
@@ -2917,7 +3161,7 @@
       <w:pPr>
         <w:numPr>
           <w:ilvl w:val="0"/>
-          <w:numId w:val="58"/>
+          <w:numId w:val="62"/>
         </w:numPr>
         <w:spacing w:before="0" w:after="0" w:line="259"/>
         <w:ind w:right="0" w:left="720" w:hanging="360"/>
@@ -2949,7 +3193,7 @@
       <w:pPr>
         <w:numPr>
           <w:ilvl w:val="0"/>
-          <w:numId w:val="59"/>
+          <w:numId w:val="63"/>
         </w:numPr>
         <w:spacing w:before="0" w:after="0" w:line="259"/>
         <w:ind w:right="0" w:left="1065" w:hanging="360"/>
@@ -2979,7 +3223,7 @@
       <w:pPr>
         <w:numPr>
           <w:ilvl w:val="0"/>
-          <w:numId w:val="59"/>
+          <w:numId w:val="63"/>
         </w:numPr>
         <w:spacing w:before="0" w:after="0" w:line="259"/>
         <w:ind w:right="0" w:left="1065" w:hanging="360"/>
@@ -3053,7 +3297,7 @@
       <w:pPr>
         <w:numPr>
           <w:ilvl w:val="0"/>
-          <w:numId w:val="61"/>
+          <w:numId w:val="65"/>
         </w:numPr>
         <w:spacing w:before="0" w:after="0" w:line="259"/>
         <w:ind w:right="0" w:left="720" w:hanging="360"/>
@@ -3111,7 +3355,7 @@
       <w:pPr>
         <w:numPr>
           <w:ilvl w:val="0"/>
-          <w:numId w:val="63"/>
+          <w:numId w:val="67"/>
         </w:numPr>
         <w:spacing w:before="0" w:after="0" w:line="259"/>
         <w:ind w:right="0" w:left="0" w:firstLine="360"/>
@@ -3143,7 +3387,7 @@
       <w:pPr>
         <w:numPr>
           <w:ilvl w:val="0"/>
-          <w:numId w:val="64"/>
+          <w:numId w:val="68"/>
         </w:numPr>
         <w:spacing w:before="0" w:after="0" w:line="259"/>
         <w:ind w:right="0" w:left="1080" w:hanging="360"/>
@@ -3173,7 +3417,7 @@
       <w:pPr>
         <w:numPr>
           <w:ilvl w:val="0"/>
-          <w:numId w:val="65"/>
+          <w:numId w:val="69"/>
         </w:numPr>
         <w:spacing w:before="0" w:after="0" w:line="259"/>
         <w:ind w:right="0" w:left="720" w:hanging="360"/>
@@ -3204,7 +3448,7 @@
       <w:pPr>
         <w:numPr>
           <w:ilvl w:val="0"/>
-          <w:numId w:val="66"/>
+          <w:numId w:val="70"/>
         </w:numPr>
         <w:spacing w:before="0" w:after="0" w:line="259"/>
         <w:ind w:right="0" w:left="1080" w:hanging="360"/>
@@ -3235,7 +3479,7 @@
       <w:pPr>
         <w:numPr>
           <w:ilvl w:val="0"/>
-          <w:numId w:val="66"/>
+          <w:numId w:val="70"/>
         </w:numPr>
         <w:spacing w:before="0" w:after="0" w:line="259"/>
         <w:ind w:right="0" w:left="1080" w:hanging="360"/>
@@ -3266,7 +3510,7 @@
       <w:pPr>
         <w:numPr>
           <w:ilvl w:val="0"/>
-          <w:numId w:val="66"/>
+          <w:numId w:val="70"/>
         </w:numPr>
         <w:spacing w:before="0" w:after="0" w:line="259"/>
         <w:ind w:right="0" w:left="1080" w:hanging="360"/>
@@ -3297,7 +3541,7 @@
       <w:pPr>
         <w:numPr>
           <w:ilvl w:val="0"/>
-          <w:numId w:val="66"/>
+          <w:numId w:val="70"/>
         </w:numPr>
         <w:spacing w:before="0" w:after="0" w:line="259"/>
         <w:ind w:right="0" w:left="1080" w:hanging="360"/>
@@ -3328,7 +3572,7 @@
       <w:pPr>
         <w:numPr>
           <w:ilvl w:val="0"/>
-          <w:numId w:val="67"/>
+          <w:numId w:val="71"/>
         </w:numPr>
         <w:spacing w:before="0" w:after="0" w:line="259"/>
         <w:ind w:right="0" w:left="720" w:hanging="360"/>
@@ -3360,7 +3604,7 @@
       <w:pPr>
         <w:numPr>
           <w:ilvl w:val="0"/>
-          <w:numId w:val="68"/>
+          <w:numId w:val="72"/>
         </w:numPr>
         <w:spacing w:before="0" w:after="0" w:line="259"/>
         <w:ind w:right="0" w:left="1065" w:hanging="360"/>
@@ -3390,7 +3634,7 @@
       <w:pPr>
         <w:numPr>
           <w:ilvl w:val="0"/>
-          <w:numId w:val="68"/>
+          <w:numId w:val="72"/>
         </w:numPr>
         <w:spacing w:before="0" w:after="0" w:line="259"/>
         <w:ind w:right="0" w:left="1065" w:hanging="360"/>
@@ -3464,7 +3708,7 @@
       <w:pPr>
         <w:numPr>
           <w:ilvl w:val="0"/>
-          <w:numId w:val="70"/>
+          <w:numId w:val="74"/>
         </w:numPr>
         <w:spacing w:before="0" w:after="0" w:line="259"/>
         <w:ind w:right="0" w:left="720" w:hanging="360"/>
@@ -3522,7 +3766,7 @@
       <w:pPr>
         <w:numPr>
           <w:ilvl w:val="0"/>
-          <w:numId w:val="72"/>
+          <w:numId w:val="76"/>
         </w:numPr>
         <w:spacing w:before="0" w:after="0" w:line="259"/>
         <w:ind w:right="0" w:left="0" w:firstLine="360"/>
@@ -3554,7 +3798,7 @@
       <w:pPr>
         <w:numPr>
           <w:ilvl w:val="0"/>
-          <w:numId w:val="73"/>
+          <w:numId w:val="77"/>
         </w:numPr>
         <w:spacing w:before="0" w:after="0" w:line="259"/>
         <w:ind w:right="0" w:left="1080" w:hanging="360"/>
@@ -3584,7 +3828,7 @@
       <w:pPr>
         <w:numPr>
           <w:ilvl w:val="0"/>
-          <w:numId w:val="74"/>
+          <w:numId w:val="78"/>
         </w:numPr>
         <w:spacing w:before="0" w:after="0" w:line="259"/>
         <w:ind w:right="0" w:left="720" w:hanging="360"/>
@@ -3615,7 +3859,7 @@
       <w:pPr>
         <w:numPr>
           <w:ilvl w:val="0"/>
-          <w:numId w:val="75"/>
+          <w:numId w:val="79"/>
         </w:numPr>
         <w:spacing w:before="0" w:after="0" w:line="259"/>
         <w:ind w:right="0" w:left="1080" w:hanging="360"/>
@@ -3646,7 +3890,7 @@
       <w:pPr>
         <w:numPr>
           <w:ilvl w:val="0"/>
-          <w:numId w:val="75"/>
+          <w:numId w:val="79"/>
         </w:numPr>
         <w:spacing w:before="0" w:after="0" w:line="259"/>
         <w:ind w:right="0" w:left="1080" w:hanging="360"/>
@@ -3677,7 +3921,7 @@
       <w:pPr>
         <w:numPr>
           <w:ilvl w:val="0"/>
-          <w:numId w:val="75"/>
+          <w:numId w:val="79"/>
         </w:numPr>
         <w:spacing w:before="0" w:after="0" w:line="259"/>
         <w:ind w:right="0" w:left="1080" w:hanging="360"/>
@@ -3708,7 +3952,7 @@
       <w:pPr>
         <w:numPr>
           <w:ilvl w:val="0"/>
-          <w:numId w:val="75"/>
+          <w:numId w:val="79"/>
         </w:numPr>
         <w:spacing w:before="0" w:after="0" w:line="259"/>
         <w:ind w:right="0" w:left="1080" w:hanging="360"/>
@@ -3739,7 +3983,7 @@
       <w:pPr>
         <w:numPr>
           <w:ilvl w:val="0"/>
-          <w:numId w:val="76"/>
+          <w:numId w:val="80"/>
         </w:numPr>
         <w:spacing w:before="0" w:after="0" w:line="259"/>
         <w:ind w:right="0" w:left="720" w:hanging="360"/>
@@ -3771,7 +4015,7 @@
       <w:pPr>
         <w:numPr>
           <w:ilvl w:val="0"/>
-          <w:numId w:val="77"/>
+          <w:numId w:val="81"/>
         </w:numPr>
         <w:spacing w:before="0" w:after="0" w:line="259"/>
         <w:ind w:right="0" w:left="1065" w:hanging="360"/>
@@ -3801,7 +4045,7 @@
       <w:pPr>
         <w:numPr>
           <w:ilvl w:val="0"/>
-          <w:numId w:val="77"/>
+          <w:numId w:val="81"/>
         </w:numPr>
         <w:spacing w:before="0" w:after="0" w:line="259"/>
         <w:ind w:right="0" w:left="1065" w:hanging="360"/>
@@ -3875,7 +4119,7 @@
       <w:pPr>
         <w:numPr>
           <w:ilvl w:val="0"/>
-          <w:numId w:val="79"/>
+          <w:numId w:val="83"/>
         </w:numPr>
         <w:spacing w:before="0" w:after="0" w:line="259"/>
         <w:ind w:right="0" w:left="720" w:hanging="360"/>
@@ -3933,7 +4177,7 @@
       <w:pPr>
         <w:numPr>
           <w:ilvl w:val="0"/>
-          <w:numId w:val="81"/>
+          <w:numId w:val="85"/>
         </w:numPr>
         <w:spacing w:before="0" w:after="0" w:line="259"/>
         <w:ind w:right="0" w:left="720" w:hanging="360"/>
@@ -3964,7 +4208,7 @@
       <w:pPr>
         <w:numPr>
           <w:ilvl w:val="0"/>
-          <w:numId w:val="82"/>
+          <w:numId w:val="86"/>
         </w:numPr>
         <w:spacing w:before="0" w:after="0" w:line="259"/>
         <w:ind w:right="0" w:left="1080" w:hanging="360"/>
@@ -3995,7 +4239,7 @@
       <w:pPr>
         <w:numPr>
           <w:ilvl w:val="0"/>
-          <w:numId w:val="82"/>
+          <w:numId w:val="86"/>
         </w:numPr>
         <w:spacing w:before="0" w:after="0" w:line="259"/>
         <w:ind w:right="0" w:left="1080" w:hanging="360"/>
@@ -4069,7 +4313,7 @@
       <w:pPr>
         <w:numPr>
           <w:ilvl w:val="0"/>
-          <w:numId w:val="85"/>
+          <w:numId w:val="89"/>
         </w:numPr>
         <w:spacing w:before="0" w:after="0" w:line="259"/>
         <w:ind w:right="0" w:left="720" w:hanging="360"/>
@@ -4127,7 +4371,7 @@
       <w:pPr>
         <w:numPr>
           <w:ilvl w:val="0"/>
-          <w:numId w:val="87"/>
+          <w:numId w:val="91"/>
         </w:numPr>
         <w:spacing w:before="0" w:after="0" w:line="259"/>
         <w:ind w:right="0" w:left="720" w:hanging="360"/>
@@ -4158,7 +4402,7 @@
       <w:pPr>
         <w:numPr>
           <w:ilvl w:val="0"/>
-          <w:numId w:val="88"/>
+          <w:numId w:val="92"/>
         </w:numPr>
         <w:spacing w:before="0" w:after="0" w:line="259"/>
         <w:ind w:right="0" w:left="1080" w:hanging="360"/>
@@ -4189,7 +4433,7 @@
       <w:pPr>
         <w:numPr>
           <w:ilvl w:val="0"/>
-          <w:numId w:val="88"/>
+          <w:numId w:val="92"/>
         </w:numPr>
         <w:spacing w:before="0" w:after="0" w:line="259"/>
         <w:ind w:right="0" w:left="1080" w:hanging="360"/>
@@ -4293,6 +4537,13 @@
       <w:lvlText w:val="•"/>
     </w:lvl>
   </w:abstractNum>
+  <w:abstractNum w:abstractNumId="19">
+    <w:lvl w:ilvl="0">
+      <w:start w:val="1"/>
+      <w:numFmt w:val="decimal"/>
+      <w:lvlText w:val="%1."/>
+    </w:lvl>
+  </w:abstractNum>
   <w:abstractNum w:abstractNumId="30">
     <w:lvl w:ilvl="0">
       <w:start w:val="1"/>
@@ -4300,399 +4551,420 @@
       <w:lvlText w:val="•"/>
     </w:lvl>
   </w:abstractNum>
-  <w:abstractNum w:abstractNumId="19">
+  <w:abstractNum w:abstractNumId="36">
+    <w:lvl w:ilvl="0">
+      <w:start w:val="1"/>
+      <w:numFmt w:val="bullet"/>
+      <w:lvlText w:val="•"/>
+    </w:lvl>
+  </w:abstractNum>
+  <w:abstractNum w:abstractNumId="25">
     <w:lvl w:ilvl="0">
       <w:start w:val="1"/>
       <w:numFmt w:val="decimal"/>
       <w:lvlText w:val="%1."/>
     </w:lvl>
   </w:abstractNum>
-  <w:abstractNum w:abstractNumId="36">
+  <w:abstractNum w:abstractNumId="42">
     <w:lvl w:ilvl="0">
       <w:start w:val="1"/>
       <w:numFmt w:val="bullet"/>
       <w:lvlText w:val="•"/>
     </w:lvl>
   </w:abstractNum>
-  <w:abstractNum w:abstractNumId="25">
+  <w:abstractNum w:abstractNumId="31">
     <w:lvl w:ilvl="0">
       <w:start w:val="1"/>
       <w:numFmt w:val="decimal"/>
       <w:lvlText w:val="%1."/>
     </w:lvl>
   </w:abstractNum>
-  <w:abstractNum w:abstractNumId="42">
+  <w:abstractNum w:abstractNumId="48">
     <w:lvl w:ilvl="0">
       <w:start w:val="1"/>
       <w:numFmt w:val="bullet"/>
       <w:lvlText w:val="•"/>
     </w:lvl>
   </w:abstractNum>
-  <w:abstractNum w:abstractNumId="31">
+  <w:abstractNum w:abstractNumId="37">
     <w:lvl w:ilvl="0">
       <w:start w:val="1"/>
       <w:numFmt w:val="decimal"/>
       <w:lvlText w:val="%1."/>
     </w:lvl>
   </w:abstractNum>
-  <w:abstractNum w:abstractNumId="48">
+  <w:abstractNum w:abstractNumId="54">
     <w:lvl w:ilvl="0">
       <w:start w:val="1"/>
       <w:numFmt w:val="bullet"/>
       <w:lvlText w:val="•"/>
     </w:lvl>
   </w:abstractNum>
-  <w:abstractNum w:abstractNumId="37">
+  <w:abstractNum w:abstractNumId="43">
     <w:lvl w:ilvl="0">
       <w:start w:val="1"/>
       <w:numFmt w:val="decimal"/>
       <w:lvlText w:val="%1."/>
     </w:lvl>
   </w:abstractNum>
-  <w:abstractNum w:abstractNumId="54">
+  <w:abstractNum w:abstractNumId="60">
     <w:lvl w:ilvl="0">
       <w:start w:val="1"/>
       <w:numFmt w:val="bullet"/>
       <w:lvlText w:val="•"/>
     </w:lvl>
   </w:abstractNum>
-  <w:abstractNum w:abstractNumId="60">
+  <w:abstractNum w:abstractNumId="66">
     <w:lvl w:ilvl="0">
       <w:start w:val="1"/>
       <w:numFmt w:val="bullet"/>
       <w:lvlText w:val="•"/>
     </w:lvl>
   </w:abstractNum>
-  <w:abstractNum w:abstractNumId="43">
+  <w:abstractNum w:abstractNumId="49">
     <w:lvl w:ilvl="0">
       <w:start w:val="1"/>
       <w:numFmt w:val="decimal"/>
       <w:lvlText w:val="%1."/>
     </w:lvl>
   </w:abstractNum>
-  <w:abstractNum w:abstractNumId="66">
+  <w:abstractNum w:abstractNumId="72">
     <w:lvl w:ilvl="0">
       <w:start w:val="1"/>
       <w:numFmt w:val="bullet"/>
       <w:lvlText w:val="•"/>
     </w:lvl>
   </w:abstractNum>
-  <w:abstractNum w:abstractNumId="49">
+  <w:abstractNum w:abstractNumId="55">
     <w:lvl w:ilvl="0">
       <w:start w:val="1"/>
       <w:numFmt w:val="decimal"/>
       <w:lvlText w:val="%1."/>
     </w:lvl>
   </w:abstractNum>
-  <w:abstractNum w:abstractNumId="72">
+  <w:abstractNum w:abstractNumId="78">
     <w:lvl w:ilvl="0">
       <w:start w:val="1"/>
       <w:numFmt w:val="bullet"/>
       <w:lvlText w:val="•"/>
     </w:lvl>
   </w:abstractNum>
-  <w:abstractNum w:abstractNumId="55">
+  <w:abstractNum w:abstractNumId="61">
     <w:lvl w:ilvl="0">
       <w:start w:val="1"/>
       <w:numFmt w:val="decimal"/>
       <w:lvlText w:val="%1."/>
     </w:lvl>
   </w:abstractNum>
-  <w:abstractNum w:abstractNumId="78">
+  <w:abstractNum w:abstractNumId="84">
     <w:lvl w:ilvl="0">
       <w:start w:val="1"/>
       <w:numFmt w:val="bullet"/>
       <w:lvlText w:val="•"/>
     </w:lvl>
   </w:abstractNum>
-  <w:abstractNum w:abstractNumId="84">
+  <w:abstractNum w:abstractNumId="67">
+    <w:lvl w:ilvl="0">
+      <w:start w:val="1"/>
+      <w:numFmt w:val="decimal"/>
+      <w:lvlText w:val="%1."/>
+    </w:lvl>
+  </w:abstractNum>
+  <w:abstractNum w:abstractNumId="90">
     <w:lvl w:ilvl="0">
       <w:start w:val="1"/>
       <w:numFmt w:val="bullet"/>
       <w:lvlText w:val="•"/>
     </w:lvl>
   </w:abstractNum>
-  <w:abstractNum w:abstractNumId="61">
+  <w:abstractNum w:abstractNumId="96">
+    <w:lvl w:ilvl="0">
+      <w:start w:val="1"/>
+      <w:numFmt w:val="bullet"/>
+      <w:lvlText w:val="•"/>
+    </w:lvl>
+  </w:abstractNum>
+  <w:abstractNum w:abstractNumId="73">
     <w:lvl w:ilvl="0">
       <w:start w:val="1"/>
       <w:numFmt w:val="decimal"/>
       <w:lvlText w:val="%1."/>
     </w:lvl>
   </w:abstractNum>
-  <w:abstractNum w:abstractNumId="90">
+  <w:abstractNum w:abstractNumId="102">
     <w:lvl w:ilvl="0">
       <w:start w:val="1"/>
       <w:numFmt w:val="bullet"/>
       <w:lvlText w:val="•"/>
     </w:lvl>
   </w:abstractNum>
-  <w:abstractNum w:abstractNumId="67">
+  <w:abstractNum w:abstractNumId="79">
     <w:lvl w:ilvl="0">
       <w:start w:val="1"/>
       <w:numFmt w:val="decimal"/>
       <w:lvlText w:val="%1."/>
     </w:lvl>
   </w:abstractNum>
-  <w:abstractNum w:abstractNumId="96">
+  <w:abstractNum w:abstractNumId="108">
     <w:lvl w:ilvl="0">
       <w:start w:val="1"/>
       <w:numFmt w:val="bullet"/>
       <w:lvlText w:val="•"/>
     </w:lvl>
   </w:abstractNum>
-  <w:abstractNum w:abstractNumId="73">
+  <w:abstractNum w:abstractNumId="85">
     <w:lvl w:ilvl="0">
       <w:start w:val="1"/>
       <w:numFmt w:val="decimal"/>
       <w:lvlText w:val="%1."/>
     </w:lvl>
   </w:abstractNum>
-  <w:abstractNum w:abstractNumId="102">
+  <w:abstractNum w:abstractNumId="114">
     <w:lvl w:ilvl="0">
       <w:start w:val="1"/>
       <w:numFmt w:val="bullet"/>
       <w:lvlText w:val="•"/>
     </w:lvl>
   </w:abstractNum>
-  <w:abstractNum w:abstractNumId="79">
+  <w:abstractNum w:abstractNumId="91">
     <w:lvl w:ilvl="0">
       <w:start w:val="1"/>
       <w:numFmt w:val="decimal"/>
       <w:lvlText w:val="%1."/>
     </w:lvl>
   </w:abstractNum>
-  <w:abstractNum w:abstractNumId="108">
+  <w:abstractNum w:abstractNumId="120">
     <w:lvl w:ilvl="0">
       <w:start w:val="1"/>
       <w:numFmt w:val="bullet"/>
       <w:lvlText w:val="•"/>
     </w:lvl>
   </w:abstractNum>
-  <w:abstractNum w:abstractNumId="114">
+  <w:abstractNum w:abstractNumId="126">
     <w:lvl w:ilvl="0">
       <w:start w:val="1"/>
       <w:numFmt w:val="bullet"/>
       <w:lvlText w:val="•"/>
     </w:lvl>
   </w:abstractNum>
-  <w:abstractNum w:abstractNumId="85">
+  <w:abstractNum w:abstractNumId="97">
     <w:lvl w:ilvl="0">
       <w:start w:val="1"/>
       <w:numFmt w:val="decimal"/>
       <w:lvlText w:val="%1."/>
     </w:lvl>
   </w:abstractNum>
-  <w:abstractNum w:abstractNumId="120">
+  <w:abstractNum w:abstractNumId="132">
     <w:lvl w:ilvl="0">
       <w:start w:val="1"/>
       <w:numFmt w:val="bullet"/>
       <w:lvlText w:val="•"/>
     </w:lvl>
   </w:abstractNum>
-  <w:abstractNum w:abstractNumId="91">
+  <w:abstractNum w:abstractNumId="103">
     <w:lvl w:ilvl="0">
       <w:start w:val="1"/>
       <w:numFmt w:val="decimal"/>
       <w:lvlText w:val="%1."/>
     </w:lvl>
   </w:abstractNum>
-  <w:abstractNum w:abstractNumId="126">
+  <w:abstractNum w:abstractNumId="138">
     <w:lvl w:ilvl="0">
       <w:start w:val="1"/>
       <w:numFmt w:val="bullet"/>
       <w:lvlText w:val="•"/>
     </w:lvl>
   </w:abstractNum>
-  <w:abstractNum w:abstractNumId="97">
+  <w:abstractNum w:abstractNumId="109">
     <w:lvl w:ilvl="0">
       <w:start w:val="1"/>
       <w:numFmt w:val="decimal"/>
       <w:lvlText w:val="%1."/>
     </w:lvl>
   </w:abstractNum>
-  <w:abstractNum w:abstractNumId="132">
+  <w:abstractNum w:abstractNumId="144">
     <w:lvl w:ilvl="0">
       <w:start w:val="1"/>
       <w:numFmt w:val="bullet"/>
       <w:lvlText w:val="•"/>
     </w:lvl>
   </w:abstractNum>
-  <w:abstractNum w:abstractNumId="138">
+  <w:abstractNum w:abstractNumId="150">
     <w:lvl w:ilvl="0">
       <w:start w:val="1"/>
       <w:numFmt w:val="bullet"/>
       <w:lvlText w:val="•"/>
     </w:lvl>
   </w:abstractNum>
-  <w:abstractNum w:abstractNumId="103">
+  <w:abstractNum w:abstractNumId="115">
     <w:lvl w:ilvl="0">
       <w:start w:val="1"/>
       <w:numFmt w:val="decimal"/>
       <w:lvlText w:val="%1."/>
     </w:lvl>
   </w:abstractNum>
-  <w:abstractNum w:abstractNumId="144">
+  <w:abstractNum w:abstractNumId="156">
     <w:lvl w:ilvl="0">
       <w:start w:val="1"/>
       <w:numFmt w:val="bullet"/>
       <w:lvlText w:val="•"/>
     </w:lvl>
   </w:abstractNum>
-  <w:abstractNum w:abstractNumId="109">
+  <w:abstractNum w:abstractNumId="121">
     <w:lvl w:ilvl="0">
       <w:start w:val="1"/>
       <w:numFmt w:val="decimal"/>
       <w:lvlText w:val="%1."/>
     </w:lvl>
   </w:abstractNum>
-  <w:abstractNum w:abstractNumId="150">
+  <w:abstractNum w:abstractNumId="162">
     <w:lvl w:ilvl="0">
       <w:start w:val="1"/>
       <w:numFmt w:val="bullet"/>
       <w:lvlText w:val="•"/>
     </w:lvl>
   </w:abstractNum>
-  <w:abstractNum w:abstractNumId="115">
+  <w:abstractNum w:abstractNumId="127">
     <w:lvl w:ilvl="0">
       <w:start w:val="1"/>
       <w:numFmt w:val="decimal"/>
       <w:lvlText w:val="%1."/>
     </w:lvl>
   </w:abstractNum>
-  <w:abstractNum w:abstractNumId="156">
+  <w:abstractNum w:abstractNumId="168">
     <w:lvl w:ilvl="0">
       <w:start w:val="1"/>
       <w:numFmt w:val="bullet"/>
       <w:lvlText w:val="•"/>
     </w:lvl>
   </w:abstractNum>
-  <w:abstractNum w:abstractNumId="162">
+  <w:abstractNum w:abstractNumId="174">
     <w:lvl w:ilvl="0">
       <w:start w:val="1"/>
       <w:numFmt w:val="bullet"/>
       <w:lvlText w:val="•"/>
     </w:lvl>
   </w:abstractNum>
-  <w:abstractNum w:abstractNumId="121">
+  <w:abstractNum w:abstractNumId="133">
     <w:lvl w:ilvl="0">
       <w:start w:val="1"/>
       <w:numFmt w:val="decimal"/>
       <w:lvlText w:val="%1."/>
     </w:lvl>
   </w:abstractNum>
-  <w:abstractNum w:abstractNumId="168">
+  <w:abstractNum w:abstractNumId="180">
     <w:lvl w:ilvl="0">
       <w:start w:val="1"/>
       <w:numFmt w:val="bullet"/>
       <w:lvlText w:val="•"/>
     </w:lvl>
   </w:abstractNum>
-  <w:abstractNum w:abstractNumId="127">
+  <w:abstractNum w:abstractNumId="139">
     <w:lvl w:ilvl="0">
       <w:start w:val="1"/>
       <w:numFmt w:val="decimal"/>
       <w:lvlText w:val="%1."/>
     </w:lvl>
   </w:abstractNum>
-  <w:abstractNum w:abstractNumId="174">
+  <w:abstractNum w:abstractNumId="186">
     <w:lvl w:ilvl="0">
       <w:start w:val="1"/>
       <w:numFmt w:val="bullet"/>
       <w:lvlText w:val="•"/>
     </w:lvl>
   </w:abstractNum>
-  <w:abstractNum w:abstractNumId="133">
+  <w:abstractNum w:abstractNumId="145">
     <w:lvl w:ilvl="0">
       <w:start w:val="1"/>
       <w:numFmt w:val="decimal"/>
       <w:lvlText w:val="%1."/>
     </w:lvl>
   </w:abstractNum>
-  <w:abstractNum w:abstractNumId="180">
+  <w:abstractNum w:abstractNumId="192">
     <w:lvl w:ilvl="0">
       <w:start w:val="1"/>
       <w:numFmt w:val="bullet"/>
       <w:lvlText w:val="•"/>
     </w:lvl>
   </w:abstractNum>
-  <w:abstractNum w:abstractNumId="186">
+  <w:abstractNum w:abstractNumId="198">
     <w:lvl w:ilvl="0">
       <w:start w:val="1"/>
       <w:numFmt w:val="bullet"/>
       <w:lvlText w:val="•"/>
     </w:lvl>
   </w:abstractNum>
-  <w:abstractNum w:abstractNumId="139">
+  <w:abstractNum w:abstractNumId="151">
     <w:lvl w:ilvl="0">
       <w:start w:val="1"/>
       <w:numFmt w:val="decimal"/>
       <w:lvlText w:val="%1."/>
     </w:lvl>
   </w:abstractNum>
-  <w:abstractNum w:abstractNumId="192">
+  <w:abstractNum w:abstractNumId="204">
     <w:lvl w:ilvl="0">
       <w:start w:val="1"/>
       <w:numFmt w:val="bullet"/>
       <w:lvlText w:val="•"/>
     </w:lvl>
   </w:abstractNum>
-  <w:abstractNum w:abstractNumId="145">
+  <w:abstractNum w:abstractNumId="157">
     <w:lvl w:ilvl="0">
       <w:start w:val="1"/>
       <w:numFmt w:val="decimal"/>
       <w:lvlText w:val="%1."/>
     </w:lvl>
   </w:abstractNum>
-  <w:abstractNum w:abstractNumId="198">
+  <w:abstractNum w:abstractNumId="210">
     <w:lvl w:ilvl="0">
       <w:start w:val="1"/>
       <w:numFmt w:val="bullet"/>
       <w:lvlText w:val="•"/>
     </w:lvl>
   </w:abstractNum>
-  <w:abstractNum w:abstractNumId="151">
+  <w:abstractNum w:abstractNumId="163">
     <w:lvl w:ilvl="0">
       <w:start w:val="1"/>
       <w:numFmt w:val="decimal"/>
       <w:lvlText w:val="%1."/>
     </w:lvl>
   </w:abstractNum>
-  <w:abstractNum w:abstractNumId="204">
+  <w:abstractNum w:abstractNumId="216">
     <w:lvl w:ilvl="0">
       <w:start w:val="1"/>
       <w:numFmt w:val="bullet"/>
       <w:lvlText w:val="•"/>
     </w:lvl>
   </w:abstractNum>
-  <w:abstractNum w:abstractNumId="210">
+  <w:abstractNum w:abstractNumId="222">
     <w:lvl w:ilvl="0">
       <w:start w:val="1"/>
       <w:numFmt w:val="bullet"/>
       <w:lvlText w:val="•"/>
     </w:lvl>
   </w:abstractNum>
-  <w:abstractNum w:abstractNumId="157">
+  <w:abstractNum w:abstractNumId="169">
     <w:lvl w:ilvl="0">
       <w:start w:val="1"/>
       <w:numFmt w:val="decimal"/>
       <w:lvlText w:val="%1."/>
     </w:lvl>
   </w:abstractNum>
-  <w:abstractNum w:abstractNumId="216">
+  <w:abstractNum w:abstractNumId="228">
     <w:lvl w:ilvl="0">
       <w:start w:val="1"/>
       <w:numFmt w:val="bullet"/>
       <w:lvlText w:val="•"/>
     </w:lvl>
   </w:abstractNum>
-  <w:abstractNum w:abstractNumId="222">
+  <w:abstractNum w:abstractNumId="234">
     <w:lvl w:ilvl="0">
       <w:start w:val="1"/>
       <w:numFmt w:val="bullet"/>
       <w:lvlText w:val="•"/>
     </w:lvl>
   </w:abstractNum>
-  <w:abstractNum w:abstractNumId="163">
+  <w:abstractNum w:abstractNumId="175">
     <w:lvl w:ilvl="0">
       <w:start w:val="1"/>
       <w:numFmt w:val="decimal"/>
@@ -4700,201 +4972,213 @@
     </w:lvl>
   </w:abstractNum>
   <w:num w:numId="3">
+    <w:abstractNumId w:val="234"/>
+  </w:num>
+  <w:num w:numId="5">
+    <w:abstractNumId w:val="228"/>
+  </w:num>
+  <w:num w:numId="6">
+    <w:abstractNumId w:val="175"/>
+  </w:num>
+  <w:num w:numId="7">
     <w:abstractNumId w:val="222"/>
   </w:num>
-  <w:num w:numId="5">
+  <w:num w:numId="8">
+    <w:abstractNumId w:val="169"/>
+  </w:num>
+  <w:num w:numId="9">
     <w:abstractNumId w:val="216"/>
   </w:num>
-  <w:num w:numId="6">
+  <w:num w:numId="10">
     <w:abstractNumId w:val="163"/>
   </w:num>
-  <w:num w:numId="7">
+  <w:num w:numId="11">
     <w:abstractNumId w:val="210"/>
   </w:num>
-  <w:num w:numId="8">
+  <w:num w:numId="12">
     <w:abstractNumId w:val="157"/>
   </w:num>
-  <w:num w:numId="9">
+  <w:num w:numId="14">
     <w:abstractNumId w:val="204"/>
   </w:num>
-  <w:num w:numId="10">
+  <w:num w:numId="16">
+    <w:abstractNumId w:val="198"/>
+  </w:num>
+  <w:num w:numId="17">
     <w:abstractNumId w:val="151"/>
   </w:num>
-  <w:num w:numId="12">
-    <w:abstractNumId w:val="198"/>
-  </w:num>
-  <w:num w:numId="14">
+  <w:num w:numId="18">
     <w:abstractNumId w:val="192"/>
   </w:num>
-  <w:num w:numId="15">
+  <w:num w:numId="19">
     <w:abstractNumId w:val="145"/>
   </w:num>
-  <w:num w:numId="16">
+  <w:num w:numId="20">
     <w:abstractNumId w:val="186"/>
   </w:num>
-  <w:num w:numId="17">
+  <w:num w:numId="21">
     <w:abstractNumId w:val="139"/>
   </w:num>
-  <w:num w:numId="18">
+  <w:num w:numId="22">
     <w:abstractNumId w:val="180"/>
   </w:num>
-  <w:num w:numId="19">
+  <w:num w:numId="23">
     <w:abstractNumId w:val="133"/>
   </w:num>
-  <w:num w:numId="20">
+  <w:num w:numId="25">
     <w:abstractNumId w:val="174"/>
   </w:num>
-  <w:num w:numId="21">
+  <w:num w:numId="27">
+    <w:abstractNumId w:val="168"/>
+  </w:num>
+  <w:num w:numId="28">
     <w:abstractNumId w:val="127"/>
   </w:num>
-  <w:num w:numId="23">
-    <w:abstractNumId w:val="168"/>
-  </w:num>
-  <w:num w:numId="25">
+  <w:num w:numId="29">
     <w:abstractNumId w:val="162"/>
   </w:num>
-  <w:num w:numId="26">
+  <w:num w:numId="30">
     <w:abstractNumId w:val="121"/>
   </w:num>
-  <w:num w:numId="27">
+  <w:num w:numId="31">
     <w:abstractNumId w:val="156"/>
   </w:num>
-  <w:num w:numId="28">
+  <w:num w:numId="32">
     <w:abstractNumId w:val="115"/>
   </w:num>
-  <w:num w:numId="29">
+  <w:num w:numId="33">
     <w:abstractNumId w:val="150"/>
   </w:num>
-  <w:num w:numId="30">
+  <w:num w:numId="34">
     <w:abstractNumId w:val="109"/>
   </w:num>
-  <w:num w:numId="32">
+  <w:num w:numId="36">
     <w:abstractNumId w:val="144"/>
   </w:num>
-  <w:num w:numId="34">
+  <w:num w:numId="38">
     <w:abstractNumId w:val="138"/>
   </w:num>
-  <w:num w:numId="35">
+  <w:num w:numId="39">
     <w:abstractNumId w:val="103"/>
   </w:num>
-  <w:num w:numId="36">
+  <w:num w:numId="40">
     <w:abstractNumId w:val="132"/>
   </w:num>
-  <w:num w:numId="37">
+  <w:num w:numId="41">
     <w:abstractNumId w:val="97"/>
   </w:num>
-  <w:num w:numId="38">
+  <w:num w:numId="42">
     <w:abstractNumId w:val="126"/>
   </w:num>
-  <w:num w:numId="39">
+  <w:num w:numId="43">
     <w:abstractNumId w:val="91"/>
   </w:num>
-  <w:num w:numId="40">
+  <w:num w:numId="44">
     <w:abstractNumId w:val="120"/>
   </w:num>
-  <w:num w:numId="41">
+  <w:num w:numId="45">
     <w:abstractNumId w:val="85"/>
   </w:num>
-  <w:num w:numId="43">
+  <w:num w:numId="47">
     <w:abstractNumId w:val="114"/>
   </w:num>
-  <w:num w:numId="45">
+  <w:num w:numId="49">
     <w:abstractNumId w:val="108"/>
   </w:num>
-  <w:num w:numId="46">
+  <w:num w:numId="50">
     <w:abstractNumId w:val="79"/>
   </w:num>
-  <w:num w:numId="47">
+  <w:num w:numId="51">
     <w:abstractNumId w:val="102"/>
   </w:num>
-  <w:num w:numId="48">
+  <w:num w:numId="52">
     <w:abstractNumId w:val="73"/>
   </w:num>
-  <w:num w:numId="49">
+  <w:num w:numId="53">
     <w:abstractNumId w:val="96"/>
   </w:num>
-  <w:num w:numId="50">
+  <w:num w:numId="54">
     <w:abstractNumId w:val="67"/>
   </w:num>
-  <w:num w:numId="52">
+  <w:num w:numId="56">
     <w:abstractNumId w:val="90"/>
   </w:num>
-  <w:num w:numId="54">
+  <w:num w:numId="58">
     <w:abstractNumId w:val="84"/>
   </w:num>
-  <w:num w:numId="55">
+  <w:num w:numId="59">
     <w:abstractNumId w:val="61"/>
   </w:num>
-  <w:num w:numId="56">
+  <w:num w:numId="60">
     <w:abstractNumId w:val="78"/>
   </w:num>
-  <w:num w:numId="57">
+  <w:num w:numId="61">
     <w:abstractNumId w:val="55"/>
   </w:num>
-  <w:num w:numId="58">
+  <w:num w:numId="62">
     <w:abstractNumId w:val="72"/>
   </w:num>
-  <w:num w:numId="59">
+  <w:num w:numId="63">
     <w:abstractNumId w:val="49"/>
   </w:num>
-  <w:num w:numId="61">
+  <w:num w:numId="65">
     <w:abstractNumId w:val="66"/>
   </w:num>
-  <w:num w:numId="63">
+  <w:num w:numId="67">
     <w:abstractNumId w:val="60"/>
   </w:num>
-  <w:num w:numId="64">
+  <w:num w:numId="68">
     <w:abstractNumId w:val="43"/>
   </w:num>
-  <w:num w:numId="65">
+  <w:num w:numId="69">
     <w:abstractNumId w:val="54"/>
   </w:num>
-  <w:num w:numId="66">
+  <w:num w:numId="70">
     <w:abstractNumId w:val="37"/>
   </w:num>
-  <w:num w:numId="67">
+  <w:num w:numId="71">
     <w:abstractNumId w:val="48"/>
   </w:num>
-  <w:num w:numId="68">
+  <w:num w:numId="72">
     <w:abstractNumId w:val="31"/>
   </w:num>
-  <w:num w:numId="70">
+  <w:num w:numId="74">
     <w:abstractNumId w:val="42"/>
   </w:num>
-  <w:num w:numId="72">
+  <w:num w:numId="76">
     <w:abstractNumId w:val="36"/>
   </w:num>
-  <w:num w:numId="73">
+  <w:num w:numId="77">
     <w:abstractNumId w:val="25"/>
   </w:num>
-  <w:num w:numId="74">
+  <w:num w:numId="78">
     <w:abstractNumId w:val="30"/>
   </w:num>
-  <w:num w:numId="75">
+  <w:num w:numId="79">
     <w:abstractNumId w:val="19"/>
   </w:num>
-  <w:num w:numId="76">
+  <w:num w:numId="80">
     <w:abstractNumId w:val="24"/>
   </w:num>
-  <w:num w:numId="77">
+  <w:num w:numId="81">
     <w:abstractNumId w:val="13"/>
   </w:num>
-  <w:num w:numId="79">
+  <w:num w:numId="83">
     <w:abstractNumId w:val="18"/>
   </w:num>
-  <w:num w:numId="81">
+  <w:num w:numId="85">
     <w:abstractNumId w:val="12"/>
   </w:num>
-  <w:num w:numId="82">
+  <w:num w:numId="86">
     <w:abstractNumId w:val="7"/>
   </w:num>
-  <w:num w:numId="85">
+  <w:num w:numId="89">
     <w:abstractNumId w:val="6"/>
   </w:num>
-  <w:num w:numId="87">
+  <w:num w:numId="91">
     <w:abstractNumId w:val="0"/>
   </w:num>
-  <w:num w:numId="88">
+  <w:num w:numId="92">
     <w:abstractNumId w:val="1"/>
   </w:num>
 </w:numbering>

</xml_diff>